<commit_message>
fixed functions and mk
</commit_message>
<xml_diff>
--- a/outline for readme.docx
+++ b/outline for readme.docx
@@ -356,15 +356,7 @@
         <w:pStyle w:val="NoSpacing"/>
       </w:pPr>
       <w:r>
-        <w:t>![readme-gen-gif](./</w:t>
-      </w:r>
-      <w:proofErr w:type="spellStart"/>
-      <w:r>
-        <w:t>src</w:t>
-      </w:r>
-      <w:proofErr w:type="spellEnd"/>
-      <w:r>
-        <w:t>/readem-gen-gif.gif)</w:t>
+        <w:t>![readme-gen-gif](./src/readem-gen-gif.gif)</w:t>
       </w:r>
     </w:p>
     <w:p>
@@ -453,35 +445,32 @@
       <w:pPr>
         <w:pStyle w:val="NoSpacing"/>
       </w:pPr>
-      <w:proofErr w:type="spellStart"/>
+      <w:r>
+        <w:t>`</w:t>
+      </w:r>
       <w:r>
         <w:t>n</w:t>
       </w:r>
       <w:r>
-        <w:t>pm</w:t>
-      </w:r>
-      <w:proofErr w:type="spellEnd"/>
-      <w:r>
-        <w:t xml:space="preserve"> </w:t>
-      </w:r>
-      <w:proofErr w:type="spellStart"/>
-      <w:r>
-        <w:t>init</w:t>
-      </w:r>
-      <w:proofErr w:type="spellEnd"/>
+        <w:t>pm init</w:t>
+      </w:r>
+      <w:r>
+        <w:t>`</w:t>
+      </w:r>
       <w:r>
         <w:t xml:space="preserve">, </w:t>
       </w:r>
-      <w:proofErr w:type="spellStart"/>
+      <w:r>
+        <w:t>`</w:t>
+      </w:r>
       <w:r>
         <w:t>n</w:t>
       </w:r>
       <w:r>
-        <w:t>pm</w:t>
-      </w:r>
-      <w:proofErr w:type="spellEnd"/>
-      <w:r>
-        <w:t xml:space="preserve"> install inquirer</w:t>
+        <w:t>pm install inquirer</w:t>
+      </w:r>
+      <w:r>
+        <w:t>`</w:t>
       </w:r>
     </w:p>
     <w:p>
@@ -565,48 +554,12 @@
         <w:pStyle w:val="NoSpacing"/>
       </w:pPr>
       <w:r>
-        <w:t>```</w:t>
-      </w:r>
-      <w:proofErr w:type="spellStart"/>
-      <w:r>
-        <w:t>sh</w:t>
-      </w:r>
-      <w:proofErr w:type="spellEnd"/>
-    </w:p>
-    <w:p>
-      <w:pPr>
-        <w:pStyle w:val="NoSpacing"/>
-      </w:pPr>
-      <w:proofErr w:type="spellStart"/>
-      <w:r>
-        <w:t>npm</w:t>
-      </w:r>
-      <w:proofErr w:type="spellEnd"/>
-      <w:r>
-        <w:t xml:space="preserve"> test</w:t>
-      </w:r>
-    </w:p>
-    <w:p>
-      <w:pPr>
-        <w:pStyle w:val="NoSpacing"/>
-        <w:rPr>
-          <w:b/>
-          <w:bCs/>
-          <w:u w:val="single"/>
-        </w:rPr>
-      </w:pPr>
-      <w:r>
-        <w:t>```</w:t>
-      </w:r>
-    </w:p>
-    <w:p>
-      <w:pPr>
-        <w:pStyle w:val="NoSpacing"/>
-        <w:rPr>
-          <w:b/>
-          <w:bCs/>
-          <w:u w:val="single"/>
-        </w:rPr>
+        <w:t>`npm test`</w:t>
+      </w:r>
+    </w:p>
+    <w:p>
+      <w:pPr>
+        <w:pStyle w:val="NoSpacing"/>
       </w:pPr>
     </w:p>
     <w:p>
@@ -632,15 +585,7 @@
         <w:pStyle w:val="NoSpacing"/>
       </w:pPr>
       <w:r>
-        <w:t>GitHub: [@</w:t>
-      </w:r>
-      <w:proofErr w:type="spellStart"/>
-      <w:r>
-        <w:t>deannapi</w:t>
-      </w:r>
-      <w:proofErr w:type="spellEnd"/>
-      <w:r>
-        <w:t>](https://github.com/deannapi)</w:t>
+        <w:t>GitHub: [@deannapi](https://github.com/deannapi)</w:t>
       </w:r>
     </w:p>
     <w:p>

</xml_diff>